<commit_message>
mas figo - buat pdf
</commit_message>
<xml_diff>
--- a/201111758,201112105,201110836,201112298.docx
+++ b/201111758,201112105,201110836,201112298.docx
@@ -193,20 +193,8 @@
                 <w:szCs w:val="24"/>
                 <w:lang w:eastAsia="en-ID"/>
               </w:rPr>
-              <w:t>Saya ingin</w:t>
-            </w:r>
-            <w:proofErr w:type="gramStart"/>
-            <w:r>
-              <w:rPr>
-                <w:rFonts w:ascii="Times New Roman" w:eastAsia="Times New Roman" w:hAnsi="Times New Roman" w:cs="Times New Roman"/>
-                <w:color w:val="000000"/>
-                <w:sz w:val="24"/>
-                <w:szCs w:val="24"/>
-                <w:lang w:eastAsia="en-ID"/>
-              </w:rPr>
-              <w:t>…..</w:t>
-            </w:r>
-            <w:proofErr w:type="gramEnd"/>
+              <w:t>Saya ingin…..</w:t>
+            </w:r>
           </w:p>
         </w:tc>
         <w:tc>
@@ -1408,29 +1396,7 @@
                 <w:szCs w:val="24"/>
                 <w:lang w:eastAsia="en-ID"/>
               </w:rPr>
-              <w:t xml:space="preserve">Saya </w:t>
-            </w:r>
-            <w:proofErr w:type="gramStart"/>
-            <w:r>
-              <w:rPr>
-                <w:rFonts w:ascii="Times New Roman" w:eastAsia="Times New Roman" w:hAnsi="Times New Roman" w:cs="Times New Roman"/>
-                <w:color w:val="000000"/>
-                <w:sz w:val="24"/>
-                <w:szCs w:val="24"/>
-                <w:lang w:eastAsia="en-ID"/>
-              </w:rPr>
-              <w:t>meminjam  buku</w:t>
-            </w:r>
-            <w:proofErr w:type="gramEnd"/>
-            <w:r>
-              <w:rPr>
-                <w:rFonts w:ascii="Times New Roman" w:eastAsia="Times New Roman" w:hAnsi="Times New Roman" w:cs="Times New Roman"/>
-                <w:color w:val="000000"/>
-                <w:sz w:val="24"/>
-                <w:szCs w:val="24"/>
-                <w:lang w:eastAsia="en-ID"/>
-              </w:rPr>
-              <w:t xml:space="preserve"> dari perpustakaan</w:t>
+              <w:t>Saya meminjam  buku dari perpustakaan</w:t>
             </w:r>
           </w:p>
         </w:tc>
@@ -2697,25 +2663,7 @@
           <w:sz w:val="24"/>
           <w:szCs w:val="24"/>
         </w:rPr>
-        <w:t xml:space="preserve">Dapat terlihat disini, ini adalah product backlog dari project management </w:t>
-      </w:r>
-      <w:proofErr w:type="gramStart"/>
-      <w:r>
-        <w:rPr>
-          <w:rFonts w:ascii="Times New Roman" w:hAnsi="Times New Roman" w:cs="Times New Roman"/>
-          <w:sz w:val="24"/>
-          <w:szCs w:val="24"/>
-        </w:rPr>
-        <w:t>perpustakaan,kami</w:t>
-      </w:r>
-      <w:proofErr w:type="gramEnd"/>
-      <w:r>
-        <w:rPr>
-          <w:rFonts w:ascii="Times New Roman" w:hAnsi="Times New Roman" w:cs="Times New Roman"/>
-          <w:sz w:val="24"/>
-          <w:szCs w:val="24"/>
-        </w:rPr>
-        <w:t xml:space="preserve"> memiliki 3 buah </w:t>
+        <w:t xml:space="preserve">Dapat terlihat disini, ini adalah product backlog dari project management perpustakaan,kami memiliki 3 buah </w:t>
       </w:r>
       <w:r>
         <w:rPr>
@@ -4723,25 +4671,7 @@
           <w:sz w:val="24"/>
           <w:szCs w:val="24"/>
         </w:rPr>
-        <w:t xml:space="preserve">Ini merupakan sprint backlog dari project kami terdapat beberapa tugas yang harus dilakukan dalam </w:t>
-      </w:r>
-      <w:proofErr w:type="gramStart"/>
-      <w:r>
-        <w:rPr>
-          <w:rFonts w:ascii="Times New Roman" w:hAnsi="Times New Roman" w:cs="Times New Roman"/>
-          <w:sz w:val="24"/>
-          <w:szCs w:val="24"/>
-        </w:rPr>
-        <w:t>seminggu,dan</w:t>
-      </w:r>
-      <w:proofErr w:type="gramEnd"/>
-      <w:r>
-        <w:rPr>
-          <w:rFonts w:ascii="Times New Roman" w:hAnsi="Times New Roman" w:cs="Times New Roman"/>
-          <w:sz w:val="24"/>
-          <w:szCs w:val="24"/>
-        </w:rPr>
-        <w:t xml:space="preserve"> juga disitu ditampilkan berapa kali kegiatan tersebut dilakukan dalam sehari dan juga jumlah total kegiatan dalam seminggu.</w:t>
+        <w:t>Ini merupakan sprint backlog dari project kami terdapat beberapa tugas yang harus dilakukan dalam seminggu,dan juga disitu ditampilkan berapa kali kegiatan tersebut dilakukan dalam sehari dan juga jumlah total kegiatan dalam seminggu.</w:t>
       </w:r>
     </w:p>
     <w:p>
@@ -4757,7 +4687,7 @@
           <w:rFonts w:ascii="Times New Roman" w:hAnsi="Times New Roman" w:cs="Times New Roman"/>
         </w:rPr>
         <w:lastRenderedPageBreak/>
-        <w:t>Velocity</w:t>
+        <w:t>Burndown Chart</w:t>
       </w:r>
     </w:p>
     <w:p>
@@ -4773,7 +4703,7 @@
           <w:noProof/>
         </w:rPr>
         <w:drawing>
-          <wp:inline distT="0" distB="0" distL="0" distR="0" wp14:anchorId="77E420DB" wp14:editId="1E12BC2B">
+          <wp:inline distT="0" distB="0" distL="0" distR="0" wp14:anchorId="77E420DB" wp14:editId="6F163D7B">
             <wp:extent cx="4588248" cy="2490788"/>
             <wp:effectExtent l="0" t="0" r="3175" b="5080"/>
             <wp:docPr id="1" name="Chart 1">
@@ -5046,25 +4976,7 @@
           <w:sz w:val="24"/>
           <w:szCs w:val="24"/>
         </w:rPr>
-        <w:t xml:space="preserve">user story yang </w:t>
-      </w:r>
-      <w:proofErr w:type="gramStart"/>
-      <w:r>
-        <w:rPr>
-          <w:rFonts w:ascii="Times New Roman" w:hAnsi="Times New Roman" w:cs="Times New Roman"/>
-          <w:sz w:val="24"/>
-          <w:szCs w:val="24"/>
-        </w:rPr>
-        <w:t>selesai(</w:t>
-      </w:r>
-      <w:proofErr w:type="gramEnd"/>
-      <w:r>
-        <w:rPr>
-          <w:rFonts w:ascii="Times New Roman" w:hAnsi="Times New Roman" w:cs="Times New Roman"/>
-          <w:sz w:val="24"/>
-          <w:szCs w:val="24"/>
-        </w:rPr>
-        <w:t>setia</w:t>
+        <w:t>user story yang selesai(setia</w:t>
       </w:r>
       <w:r>
         <w:rPr>
@@ -5617,8 +5529,10 @@
               </a:defRPr>
             </a:pPr>
             <a:r>
-              <a:rPr lang="en-ID"/>
-              <a:t>Velocity</a:t>
+              <a:rPr lang="en-ID" sz="1800" b="1">
+                <a:effectLst/>
+              </a:rPr>
+              <a:t>Burndown Chart</a:t>
             </a:r>
           </a:p>
         </c:rich>

</xml_diff>